<commit_message>
Lab 5 done and handed in
</commit_message>
<xml_diff>
--- a/Lab 5/Question 1 - Pet Daycare Database/Question 1.docx
+++ b/Lab 5/Question 1 - Pet Daycare Database/Question 1.docx
@@ -37,7 +37,7 @@
                     <pic:cNvPicPr/>
                   </pic:nvPicPr>
                   <pic:blipFill>
-                    <a:blip r:embed="rId4">
+                    <a:blip r:embed="rId5">
                       <a:extLst>
                         <a:ext uri="{28A0092B-C50C-407E-A947-70E740481C1C}">
                           <a14:useLocalDpi xmlns:a14="http://schemas.microsoft.com/office/drawing/2010/main" val="0"/>
@@ -153,7 +153,7 @@
                     <pic:cNvPicPr/>
                   </pic:nvPicPr>
                   <pic:blipFill>
-                    <a:blip r:embed="rId5">
+                    <a:blip r:embed="rId6">
                       <a:extLst>
                         <a:ext uri="{28A0092B-C50C-407E-A947-70E740481C1C}">
                           <a14:useLocalDpi xmlns:a14="http://schemas.microsoft.com/office/drawing/2010/main" val="0"/>
@@ -249,7 +249,7 @@
                     <pic:cNvPicPr/>
                   </pic:nvPicPr>
                   <pic:blipFill>
-                    <a:blip r:embed="rId6">
+                    <a:blip r:embed="rId7">
                       <a:extLst>
                         <a:ext uri="{28A0092B-C50C-407E-A947-70E740481C1C}">
                           <a14:useLocalDpi xmlns:a14="http://schemas.microsoft.com/office/drawing/2010/main" val="0"/>
@@ -415,79 +415,626 @@
       </w:pPr>
       <w:r>
         <w:rPr>
-          <w:noProof/>
           <w:lang w:val="en-US"/>
         </w:rPr>
         <w:lastRenderedPageBreak/>
-        <w:drawing>
-          <wp:anchor distT="0" distB="0" distL="114300" distR="114300" simplePos="0" relativeHeight="251661312" behindDoc="0" locked="0" layoutInCell="1" allowOverlap="1" wp14:anchorId="7C0A8EB2" wp14:editId="4BFB88AD">
-            <wp:simplePos x="0" y="0"/>
-            <wp:positionH relativeFrom="margin">
-              <wp:align>right</wp:align>
-            </wp:positionH>
-            <wp:positionV relativeFrom="paragraph">
-              <wp:posOffset>9525</wp:posOffset>
-            </wp:positionV>
-            <wp:extent cx="5248275" cy="3914775"/>
-            <wp:effectExtent l="0" t="0" r="9525" b="9525"/>
-            <wp:wrapSquare wrapText="bothSides"/>
-            <wp:docPr id="4" name="Picture 4" descr="Diagram&#10;&#10;Description automatically generated"/>
-            <wp:cNvGraphicFramePr>
-              <a:graphicFrameLocks xmlns:a="http://schemas.openxmlformats.org/drawingml/2006/main" noChangeAspect="1"/>
-            </wp:cNvGraphicFramePr>
-            <a:graphic xmlns:a="http://schemas.openxmlformats.org/drawingml/2006/main">
-              <a:graphicData uri="http://schemas.openxmlformats.org/drawingml/2006/picture">
-                <pic:pic xmlns:pic="http://schemas.openxmlformats.org/drawingml/2006/picture">
-                  <pic:nvPicPr>
-                    <pic:cNvPr id="4" name="Picture 4" descr="Diagram&#10;&#10;Description automatically generated"/>
-                    <pic:cNvPicPr/>
-                  </pic:nvPicPr>
-                  <pic:blipFill rotWithShape="1">
-                    <a:blip r:embed="rId7">
-                      <a:extLst>
-                        <a:ext uri="{28A0092B-C50C-407E-A947-70E740481C1C}">
-                          <a14:useLocalDpi xmlns:a14="http://schemas.microsoft.com/office/drawing/2010/main" val="0"/>
-                        </a:ext>
-                      </a:extLst>
-                    </a:blip>
-                    <a:srcRect l="21937" r="22059"/>
-                    <a:stretch/>
-                  </pic:blipFill>
-                  <pic:spPr bwMode="auto">
-                    <a:xfrm>
-                      <a:off x="0" y="0"/>
-                      <a:ext cx="5248275" cy="3914775"/>
-                    </a:xfrm>
-                    <a:prstGeom prst="rect">
-                      <a:avLst/>
-                    </a:prstGeom>
-                    <a:ln>
-                      <a:noFill/>
-                    </a:ln>
-                    <a:extLst>
-                      <a:ext uri="{53640926-AAD7-44D8-BBD7-CCE9431645EC}">
-                        <a14:shadowObscured xmlns:a14="http://schemas.microsoft.com/office/drawing/2010/main"/>
-                      </a:ext>
-                    </a:extLst>
-                  </pic:spPr>
-                </pic:pic>
-              </a:graphicData>
-            </a:graphic>
-            <wp14:sizeRelH relativeFrom="page">
-              <wp14:pctWidth>0</wp14:pctWidth>
-            </wp14:sizeRelH>
-            <wp14:sizeRelV relativeFrom="page">
-              <wp14:pctHeight>0</wp14:pctHeight>
-            </wp14:sizeRelV>
-          </wp:anchor>
-        </w:drawing>
-      </w:r>
-      <w:r>
-        <w:rPr>
-          <w:lang w:val="en-US"/>
-        </w:rPr>
         <w:t xml:space="preserve">3. </w:t>
       </w:r>
+    </w:p>
+    <w:p>
+      <w:pPr>
+        <w:rPr>
+          <w:lang w:val="en-US"/>
+        </w:rPr>
+      </w:pPr>
+      <w:r>
+        <w:rPr>
+          <w:lang w:val="en-US"/>
+        </w:rPr>
+        <w:t>Owner(</w:t>
+      </w:r>
+      <w:proofErr w:type="spellStart"/>
+      <w:r>
+        <w:rPr>
+          <w:u w:val="single"/>
+          <w:lang w:val="en-US"/>
+        </w:rPr>
+        <w:t>oid</w:t>
+      </w:r>
+      <w:r>
+        <w:rPr>
+          <w:lang w:val="en-US"/>
+        </w:rPr>
+        <w:t>,firstName,lastName,address</w:t>
+      </w:r>
+      <w:proofErr w:type="spellEnd"/>
+      <w:r>
+        <w:rPr>
+          <w:lang w:val="en-US"/>
+        </w:rPr>
+        <w:t xml:space="preserve">) </w:t>
+      </w:r>
+    </w:p>
+    <w:p>
+      <w:pPr>
+        <w:rPr>
+          <w:lang w:val="en-US"/>
+        </w:rPr>
+      </w:pPr>
+      <w:r>
+        <w:rPr>
+          <w:lang w:val="en-US"/>
+        </w:rPr>
+        <w:t>Building(</w:t>
+      </w:r>
+      <w:proofErr w:type="spellStart"/>
+      <w:r>
+        <w:rPr>
+          <w:u w:val="single"/>
+          <w:lang w:val="en-US"/>
+        </w:rPr>
+        <w:t>bid</w:t>
+      </w:r>
+      <w:r>
+        <w:rPr>
+          <w:lang w:val="en-US"/>
+        </w:rPr>
+        <w:t>,bname,yearBuilt</w:t>
+      </w:r>
+      <w:proofErr w:type="spellEnd"/>
+      <w:r>
+        <w:rPr>
+          <w:lang w:val="en-US"/>
+        </w:rPr>
+        <w:t>)</w:t>
+      </w:r>
+    </w:p>
+    <w:p>
+      <w:pPr>
+        <w:rPr>
+          <w:lang w:val="en-US"/>
+        </w:rPr>
+      </w:pPr>
+      <w:r>
+        <w:rPr>
+          <w:lang w:val="en-US"/>
+        </w:rPr>
+        <w:t>Room(</w:t>
+      </w:r>
+      <w:proofErr w:type="spellStart"/>
+      <w:r>
+        <w:rPr>
+          <w:u w:val="single"/>
+          <w:lang w:val="en-US"/>
+        </w:rPr>
+        <w:t>bid</w:t>
+      </w:r>
+      <w:r>
+        <w:rPr>
+          <w:lang w:val="en-US"/>
+        </w:rPr>
+        <w:t>,</w:t>
+      </w:r>
+      <w:r>
+        <w:rPr>
+          <w:u w:val="single"/>
+          <w:lang w:val="en-US"/>
+        </w:rPr>
+        <w:t>roomNum</w:t>
+      </w:r>
+      <w:r>
+        <w:rPr>
+          <w:lang w:val="en-US"/>
+        </w:rPr>
+        <w:t>,roomSize</w:t>
+      </w:r>
+      <w:proofErr w:type="spellEnd"/>
+      <w:r>
+        <w:rPr>
+          <w:lang w:val="en-US"/>
+        </w:rPr>
+        <w:t>)</w:t>
+      </w:r>
+    </w:p>
+    <w:p>
+      <w:pPr>
+        <w:rPr>
+          <w:lang w:val="en-US"/>
+        </w:rPr>
+      </w:pPr>
+      <w:r>
+        <w:rPr>
+          <w:lang w:val="en-US"/>
+        </w:rPr>
+        <w:t>Pet(</w:t>
+      </w:r>
+      <w:proofErr w:type="spellStart"/>
+      <w:r>
+        <w:rPr>
+          <w:u w:val="single"/>
+          <w:lang w:val="en-US"/>
+        </w:rPr>
+        <w:t>oid</w:t>
+      </w:r>
+      <w:r>
+        <w:rPr>
+          <w:lang w:val="en-US"/>
+        </w:rPr>
+        <w:t>,</w:t>
+      </w:r>
+      <w:r>
+        <w:rPr>
+          <w:u w:val="single"/>
+          <w:lang w:val="en-US"/>
+        </w:rPr>
+        <w:t>name</w:t>
+      </w:r>
+      <w:r>
+        <w:rPr>
+          <w:lang w:val="en-US"/>
+        </w:rPr>
+        <w:t>,age,description</w:t>
+      </w:r>
+      <w:proofErr w:type="spellEnd"/>
+      <w:r>
+        <w:rPr>
+          <w:lang w:val="en-US"/>
+        </w:rPr>
+        <w:t>)</w:t>
+      </w:r>
+    </w:p>
+    <w:p>
+      <w:pPr>
+        <w:pStyle w:val="ListParagraph"/>
+        <w:numPr>
+          <w:ilvl w:val="0"/>
+          <w:numId w:val="1"/>
+        </w:numPr>
+        <w:rPr>
+          <w:lang w:val="en-US"/>
+        </w:rPr>
+      </w:pPr>
+      <w:proofErr w:type="spellStart"/>
+      <w:r>
+        <w:rPr>
+          <w:lang w:val="en-US"/>
+        </w:rPr>
+        <w:t>Pet.oid</w:t>
+      </w:r>
+      <w:proofErr w:type="spellEnd"/>
+      <w:r>
+        <w:rPr>
+          <w:lang w:val="en-US"/>
+        </w:rPr>
+        <w:t xml:space="preserve"> FK to </w:t>
+      </w:r>
+      <w:proofErr w:type="spellStart"/>
+      <w:r>
+        <w:rPr>
+          <w:lang w:val="en-US"/>
+        </w:rPr>
+        <w:t>Owner.oid</w:t>
+      </w:r>
+      <w:proofErr w:type="spellEnd"/>
+    </w:p>
+    <w:p>
+      <w:pPr>
+        <w:rPr>
+          <w:lang w:val="en-US"/>
+        </w:rPr>
+      </w:pPr>
+      <w:proofErr w:type="spellStart"/>
+      <w:r>
+        <w:rPr>
+          <w:lang w:val="en-US"/>
+        </w:rPr>
+        <w:t>PetStay</w:t>
+      </w:r>
+      <w:proofErr w:type="spellEnd"/>
+      <w:r>
+        <w:rPr>
+          <w:lang w:val="en-US"/>
+        </w:rPr>
+        <w:t>(</w:t>
+      </w:r>
+      <w:proofErr w:type="spellStart"/>
+      <w:r>
+        <w:rPr>
+          <w:u w:val="single"/>
+          <w:lang w:val="en-US"/>
+        </w:rPr>
+        <w:t>startDate</w:t>
+      </w:r>
+      <w:r>
+        <w:rPr>
+          <w:lang w:val="en-US"/>
+        </w:rPr>
+        <w:t>,</w:t>
+      </w:r>
+      <w:r>
+        <w:rPr>
+          <w:u w:val="single"/>
+          <w:lang w:val="en-US"/>
+        </w:rPr>
+        <w:t>name</w:t>
+      </w:r>
+      <w:r>
+        <w:rPr>
+          <w:lang w:val="en-US"/>
+        </w:rPr>
+        <w:t>,</w:t>
+      </w:r>
+      <w:r>
+        <w:rPr>
+          <w:u w:val="single"/>
+          <w:lang w:val="en-US"/>
+        </w:rPr>
+        <w:t>oid</w:t>
+      </w:r>
+      <w:r>
+        <w:rPr>
+          <w:lang w:val="en-US"/>
+        </w:rPr>
+        <w:t>,</w:t>
+      </w:r>
+      <w:r>
+        <w:rPr>
+          <w:u w:val="single"/>
+          <w:lang w:val="en-US"/>
+        </w:rPr>
+        <w:t>bid</w:t>
+      </w:r>
+      <w:r>
+        <w:rPr>
+          <w:lang w:val="en-US"/>
+        </w:rPr>
+        <w:t>,</w:t>
+      </w:r>
+      <w:r>
+        <w:rPr>
+          <w:u w:val="single"/>
+          <w:lang w:val="en-US"/>
+        </w:rPr>
+        <w:t>roomNum</w:t>
+      </w:r>
+      <w:r>
+        <w:rPr>
+          <w:lang w:val="en-US"/>
+        </w:rPr>
+        <w:t>,endDate,cost</w:t>
+      </w:r>
+      <w:proofErr w:type="spellEnd"/>
+      <w:r>
+        <w:rPr>
+          <w:lang w:val="en-US"/>
+        </w:rPr>
+        <w:t xml:space="preserve">) </w:t>
+      </w:r>
+    </w:p>
+    <w:p>
+      <w:pPr>
+        <w:pStyle w:val="ListParagraph"/>
+        <w:numPr>
+          <w:ilvl w:val="0"/>
+          <w:numId w:val="1"/>
+        </w:numPr>
+        <w:rPr>
+          <w:lang w:val="en-US"/>
+        </w:rPr>
+      </w:pPr>
+      <w:r>
+        <w:rPr>
+          <w:lang w:val="en-US"/>
+        </w:rPr>
+        <w:t>PetStay.name FK to Pet.name</w:t>
+      </w:r>
+    </w:p>
+    <w:p>
+      <w:pPr>
+        <w:pStyle w:val="ListParagraph"/>
+        <w:numPr>
+          <w:ilvl w:val="0"/>
+          <w:numId w:val="1"/>
+        </w:numPr>
+        <w:rPr>
+          <w:lang w:val="en-US"/>
+        </w:rPr>
+      </w:pPr>
+      <w:proofErr w:type="spellStart"/>
+      <w:r>
+        <w:rPr>
+          <w:lang w:val="en-US"/>
+        </w:rPr>
+        <w:t>PetStay.oid</w:t>
+      </w:r>
+      <w:proofErr w:type="spellEnd"/>
+      <w:r>
+        <w:rPr>
+          <w:lang w:val="en-US"/>
+        </w:rPr>
+        <w:t xml:space="preserve"> FK to </w:t>
+      </w:r>
+      <w:proofErr w:type="spellStart"/>
+      <w:r>
+        <w:rPr>
+          <w:lang w:val="en-US"/>
+        </w:rPr>
+        <w:t>Pet.oid</w:t>
+      </w:r>
+      <w:proofErr w:type="spellEnd"/>
+    </w:p>
+    <w:p>
+      <w:pPr>
+        <w:pStyle w:val="ListParagraph"/>
+        <w:numPr>
+          <w:ilvl w:val="0"/>
+          <w:numId w:val="1"/>
+        </w:numPr>
+        <w:rPr>
+          <w:lang w:val="en-US"/>
+        </w:rPr>
+      </w:pPr>
+      <w:proofErr w:type="spellStart"/>
+      <w:r>
+        <w:rPr>
+          <w:lang w:val="en-US"/>
+        </w:rPr>
+        <w:t>PetStay.bid</w:t>
+      </w:r>
+      <w:proofErr w:type="spellEnd"/>
+      <w:r>
+        <w:rPr>
+          <w:lang w:val="en-US"/>
+        </w:rPr>
+        <w:t xml:space="preserve"> FK to </w:t>
+      </w:r>
+      <w:proofErr w:type="spellStart"/>
+      <w:r>
+        <w:rPr>
+          <w:lang w:val="en-US"/>
+        </w:rPr>
+        <w:t>Room.bid</w:t>
+      </w:r>
+      <w:proofErr w:type="spellEnd"/>
+    </w:p>
+    <w:p>
+      <w:pPr>
+        <w:pStyle w:val="ListParagraph"/>
+        <w:numPr>
+          <w:ilvl w:val="0"/>
+          <w:numId w:val="1"/>
+        </w:numPr>
+        <w:rPr>
+          <w:lang w:val="en-US"/>
+        </w:rPr>
+      </w:pPr>
+      <w:proofErr w:type="spellStart"/>
+      <w:r>
+        <w:rPr>
+          <w:lang w:val="en-US"/>
+        </w:rPr>
+        <w:t>Petstay.roomNum</w:t>
+      </w:r>
+      <w:proofErr w:type="spellEnd"/>
+      <w:r>
+        <w:rPr>
+          <w:lang w:val="en-US"/>
+        </w:rPr>
+        <w:t xml:space="preserve"> FK to </w:t>
+      </w:r>
+      <w:proofErr w:type="spellStart"/>
+      <w:r>
+        <w:rPr>
+          <w:lang w:val="en-US"/>
+        </w:rPr>
+        <w:t>Room.roomNum</w:t>
+      </w:r>
+      <w:proofErr w:type="spellEnd"/>
+    </w:p>
+    <w:p>
+      <w:pPr>
+        <w:rPr>
+          <w:lang w:val="en-US"/>
+        </w:rPr>
+      </w:pPr>
+      <w:r>
+        <w:rPr>
+          <w:lang w:val="en-US"/>
+        </w:rPr>
+        <w:t>Cat(</w:t>
+      </w:r>
+      <w:proofErr w:type="spellStart"/>
+      <w:r>
+        <w:rPr>
+          <w:lang w:val="en-US"/>
+        </w:rPr>
+        <w:t>hasClaws,isSocial,</w:t>
+      </w:r>
+      <w:r>
+        <w:rPr>
+          <w:u w:val="single"/>
+          <w:lang w:val="en-US"/>
+        </w:rPr>
+        <w:t>name</w:t>
+      </w:r>
+      <w:r>
+        <w:rPr>
+          <w:lang w:val="en-US"/>
+        </w:rPr>
+        <w:t>,</w:t>
+      </w:r>
+      <w:r>
+        <w:rPr>
+          <w:u w:val="single"/>
+          <w:lang w:val="en-US"/>
+        </w:rPr>
+        <w:t>oid</w:t>
+      </w:r>
+      <w:proofErr w:type="spellEnd"/>
+      <w:r>
+        <w:rPr>
+          <w:lang w:val="en-US"/>
+        </w:rPr>
+        <w:t>)</w:t>
+      </w:r>
+    </w:p>
+    <w:p>
+      <w:pPr>
+        <w:pStyle w:val="ListParagraph"/>
+        <w:numPr>
+          <w:ilvl w:val="0"/>
+          <w:numId w:val="2"/>
+        </w:numPr>
+        <w:rPr>
+          <w:lang w:val="en-US"/>
+        </w:rPr>
+      </w:pPr>
+      <w:r>
+        <w:rPr>
+          <w:lang w:val="en-US"/>
+        </w:rPr>
+        <w:t>Cat.name FK to Pet.name</w:t>
+      </w:r>
+    </w:p>
+    <w:p>
+      <w:pPr>
+        <w:pStyle w:val="ListParagraph"/>
+        <w:numPr>
+          <w:ilvl w:val="0"/>
+          <w:numId w:val="2"/>
+        </w:numPr>
+        <w:rPr>
+          <w:lang w:val="en-US"/>
+        </w:rPr>
+      </w:pPr>
+      <w:proofErr w:type="spellStart"/>
+      <w:r>
+        <w:rPr>
+          <w:lang w:val="en-US"/>
+        </w:rPr>
+        <w:t>Cat.oid</w:t>
+      </w:r>
+      <w:proofErr w:type="spellEnd"/>
+      <w:r>
+        <w:rPr>
+          <w:lang w:val="en-US"/>
+        </w:rPr>
+        <w:t xml:space="preserve"> FK to </w:t>
+      </w:r>
+      <w:proofErr w:type="spellStart"/>
+      <w:r>
+        <w:rPr>
+          <w:lang w:val="en-US"/>
+        </w:rPr>
+        <w:t>Pet.oid</w:t>
+      </w:r>
+      <w:proofErr w:type="spellEnd"/>
+    </w:p>
+    <w:p>
+      <w:pPr>
+        <w:rPr>
+          <w:lang w:val="en-US"/>
+        </w:rPr>
+      </w:pPr>
+      <w:r>
+        <w:rPr>
+          <w:lang w:val="en-US"/>
+        </w:rPr>
+        <w:t>Dog(</w:t>
+      </w:r>
+      <w:proofErr w:type="spellStart"/>
+      <w:r>
+        <w:rPr>
+          <w:lang w:val="en-US"/>
+        </w:rPr>
+        <w:t>size,isBarker,</w:t>
+      </w:r>
+      <w:r>
+        <w:rPr>
+          <w:u w:val="single"/>
+          <w:lang w:val="en-US"/>
+        </w:rPr>
+        <w:t>name</w:t>
+      </w:r>
+      <w:r>
+        <w:rPr>
+          <w:lang w:val="en-US"/>
+        </w:rPr>
+        <w:t>,</w:t>
+      </w:r>
+      <w:r>
+        <w:rPr>
+          <w:u w:val="single"/>
+          <w:lang w:val="en-US"/>
+        </w:rPr>
+        <w:t>oid</w:t>
+      </w:r>
+      <w:proofErr w:type="spellEnd"/>
+      <w:r>
+        <w:rPr>
+          <w:lang w:val="en-US"/>
+        </w:rPr>
+        <w:t>)</w:t>
+      </w:r>
+    </w:p>
+    <w:p>
+      <w:pPr>
+        <w:pStyle w:val="ListParagraph"/>
+        <w:numPr>
+          <w:ilvl w:val="0"/>
+          <w:numId w:val="3"/>
+        </w:numPr>
+        <w:rPr>
+          <w:lang w:val="en-US"/>
+        </w:rPr>
+      </w:pPr>
+      <w:r>
+        <w:rPr>
+          <w:lang w:val="en-US"/>
+        </w:rPr>
+        <w:t>Dog.name FK to Pet.name</w:t>
+      </w:r>
+    </w:p>
+    <w:p>
+      <w:pPr>
+        <w:pStyle w:val="ListParagraph"/>
+        <w:numPr>
+          <w:ilvl w:val="0"/>
+          <w:numId w:val="3"/>
+        </w:numPr>
+        <w:rPr>
+          <w:lang w:val="en-US"/>
+        </w:rPr>
+      </w:pPr>
+      <w:proofErr w:type="spellStart"/>
+      <w:r>
+        <w:rPr>
+          <w:lang w:val="en-US"/>
+        </w:rPr>
+        <w:t>Dog.oid</w:t>
+      </w:r>
+      <w:proofErr w:type="spellEnd"/>
+      <w:r>
+        <w:rPr>
+          <w:lang w:val="en-US"/>
+        </w:rPr>
+        <w:t xml:space="preserve"> FK to </w:t>
+      </w:r>
+      <w:proofErr w:type="spellStart"/>
+      <w:r>
+        <w:rPr>
+          <w:lang w:val="en-US"/>
+        </w:rPr>
+        <w:t>Pet.oid</w:t>
+      </w:r>
+      <w:proofErr w:type="spellEnd"/>
+    </w:p>
+    <w:p>
+      <w:pPr>
+        <w:rPr>
+          <w:lang w:val="en-US"/>
+        </w:rPr>
+      </w:pPr>
     </w:p>
     <w:p>
       <w:pPr>
@@ -521,6 +1068,359 @@
 </w:document>
 </file>
 
+<file path=word/numbering.xml><?xml version="1.0" encoding="utf-8"?>
+<w:numbering xmlns:wpc="http://schemas.microsoft.com/office/word/2010/wordprocessingCanvas" xmlns:cx="http://schemas.microsoft.com/office/drawing/2014/chartex" xmlns:cx1="http://schemas.microsoft.com/office/drawing/2015/9/8/chartex" xmlns:cx2="http://schemas.microsoft.com/office/drawing/2015/10/21/chartex" xmlns:cx3="http://schemas.microsoft.com/office/drawing/2016/5/9/chartex" xmlns:cx4="http://schemas.microsoft.com/office/drawing/2016/5/10/chartex" xmlns:cx5="http://schemas.microsoft.com/office/drawing/2016/5/11/chartex" xmlns:cx6="http://schemas.microsoft.com/office/drawing/2016/5/12/chartex" xmlns:cx7="http://schemas.microsoft.com/office/drawing/2016/5/13/chartex" xmlns:cx8="http://schemas.microsoft.com/office/drawing/2016/5/14/chartex" xmlns:mc="http://schemas.openxmlformats.org/markup-compatibility/2006" xmlns:aink="http://schemas.microsoft.com/office/drawing/2016/ink" xmlns:am3d="http://schemas.microsoft.com/office/drawing/2017/model3d" xmlns:o="urn:schemas-microsoft-com:office:office" xmlns:oel="http://schemas.microsoft.com/office/2019/extlst" xmlns:r="http://schemas.openxmlformats.org/officeDocument/2006/relationships" xmlns:m="http://schemas.openxmlformats.org/officeDocument/2006/math" xmlns:v="urn:schemas-microsoft-com:vml" xmlns:wp14="http://schemas.microsoft.com/office/word/2010/wordprocessingDrawing" xmlns:wp="http://schemas.openxmlformats.org/drawingml/2006/wordprocessingDrawing" xmlns:w10="urn:schemas-microsoft-com:office:word" xmlns:w="http://schemas.openxmlformats.org/wordprocessingml/2006/main" xmlns:w14="http://schemas.microsoft.com/office/word/2010/wordml" xmlns:w15="http://schemas.microsoft.com/office/word/2012/wordml" xmlns:w16cex="http://schemas.microsoft.com/office/word/2018/wordml/cex" xmlns:w16cid="http://schemas.microsoft.com/office/word/2016/wordml/cid" xmlns:w16="http://schemas.microsoft.com/office/word/2018/wordml" xmlns:w16sdtdh="http://schemas.microsoft.com/office/word/2020/wordml/sdtdatahash" xmlns:w16se="http://schemas.microsoft.com/office/word/2015/wordml/symex" xmlns:wpg="http://schemas.microsoft.com/office/word/2010/wordprocessingGroup" xmlns:wpi="http://schemas.microsoft.com/office/word/2010/wordprocessingInk" xmlns:wne="http://schemas.microsoft.com/office/word/2006/wordml" xmlns:wps="http://schemas.microsoft.com/office/word/2010/wordprocessingShape" mc:Ignorable="w14 w15 w16se w16cid w16 w16cex w16sdtdh wp14">
+  <w:abstractNum w:abstractNumId="0" w15:restartNumberingAfterBreak="0">
+    <w:nsid w:val="34FE44E2"/>
+    <w:multiLevelType w:val="hybridMultilevel"/>
+    <w:tmpl w:val="BE9E4834"/>
+    <w:lvl w:ilvl="0" w:tplc="10090001">
+      <w:start w:val="1"/>
+      <w:numFmt w:val="bullet"/>
+      <w:lvlText w:val=""/>
+      <w:lvlJc w:val="left"/>
+      <w:pPr>
+        <w:ind w:left="720" w:hanging="360"/>
+      </w:pPr>
+      <w:rPr>
+        <w:rFonts w:ascii="Symbol" w:hAnsi="Symbol" w:hint="default"/>
+      </w:rPr>
+    </w:lvl>
+    <w:lvl w:ilvl="1" w:tplc="10090003" w:tentative="1">
+      <w:start w:val="1"/>
+      <w:numFmt w:val="bullet"/>
+      <w:lvlText w:val="o"/>
+      <w:lvlJc w:val="left"/>
+      <w:pPr>
+        <w:ind w:left="1440" w:hanging="360"/>
+      </w:pPr>
+      <w:rPr>
+        <w:rFonts w:ascii="Courier New" w:hAnsi="Courier New" w:cs="Courier New" w:hint="default"/>
+      </w:rPr>
+    </w:lvl>
+    <w:lvl w:ilvl="2" w:tplc="10090005" w:tentative="1">
+      <w:start w:val="1"/>
+      <w:numFmt w:val="bullet"/>
+      <w:lvlText w:val=""/>
+      <w:lvlJc w:val="left"/>
+      <w:pPr>
+        <w:ind w:left="2160" w:hanging="360"/>
+      </w:pPr>
+      <w:rPr>
+        <w:rFonts w:ascii="Wingdings" w:hAnsi="Wingdings" w:hint="default"/>
+      </w:rPr>
+    </w:lvl>
+    <w:lvl w:ilvl="3" w:tplc="10090001" w:tentative="1">
+      <w:start w:val="1"/>
+      <w:numFmt w:val="bullet"/>
+      <w:lvlText w:val=""/>
+      <w:lvlJc w:val="left"/>
+      <w:pPr>
+        <w:ind w:left="2880" w:hanging="360"/>
+      </w:pPr>
+      <w:rPr>
+        <w:rFonts w:ascii="Symbol" w:hAnsi="Symbol" w:hint="default"/>
+      </w:rPr>
+    </w:lvl>
+    <w:lvl w:ilvl="4" w:tplc="10090003" w:tentative="1">
+      <w:start w:val="1"/>
+      <w:numFmt w:val="bullet"/>
+      <w:lvlText w:val="o"/>
+      <w:lvlJc w:val="left"/>
+      <w:pPr>
+        <w:ind w:left="3600" w:hanging="360"/>
+      </w:pPr>
+      <w:rPr>
+        <w:rFonts w:ascii="Courier New" w:hAnsi="Courier New" w:cs="Courier New" w:hint="default"/>
+      </w:rPr>
+    </w:lvl>
+    <w:lvl w:ilvl="5" w:tplc="10090005" w:tentative="1">
+      <w:start w:val="1"/>
+      <w:numFmt w:val="bullet"/>
+      <w:lvlText w:val=""/>
+      <w:lvlJc w:val="left"/>
+      <w:pPr>
+        <w:ind w:left="4320" w:hanging="360"/>
+      </w:pPr>
+      <w:rPr>
+        <w:rFonts w:ascii="Wingdings" w:hAnsi="Wingdings" w:hint="default"/>
+      </w:rPr>
+    </w:lvl>
+    <w:lvl w:ilvl="6" w:tplc="10090001" w:tentative="1">
+      <w:start w:val="1"/>
+      <w:numFmt w:val="bullet"/>
+      <w:lvlText w:val=""/>
+      <w:lvlJc w:val="left"/>
+      <w:pPr>
+        <w:ind w:left="5040" w:hanging="360"/>
+      </w:pPr>
+      <w:rPr>
+        <w:rFonts w:ascii="Symbol" w:hAnsi="Symbol" w:hint="default"/>
+      </w:rPr>
+    </w:lvl>
+    <w:lvl w:ilvl="7" w:tplc="10090003" w:tentative="1">
+      <w:start w:val="1"/>
+      <w:numFmt w:val="bullet"/>
+      <w:lvlText w:val="o"/>
+      <w:lvlJc w:val="left"/>
+      <w:pPr>
+        <w:ind w:left="5760" w:hanging="360"/>
+      </w:pPr>
+      <w:rPr>
+        <w:rFonts w:ascii="Courier New" w:hAnsi="Courier New" w:cs="Courier New" w:hint="default"/>
+      </w:rPr>
+    </w:lvl>
+    <w:lvl w:ilvl="8" w:tplc="10090005" w:tentative="1">
+      <w:start w:val="1"/>
+      <w:numFmt w:val="bullet"/>
+      <w:lvlText w:val=""/>
+      <w:lvlJc w:val="left"/>
+      <w:pPr>
+        <w:ind w:left="6480" w:hanging="360"/>
+      </w:pPr>
+      <w:rPr>
+        <w:rFonts w:ascii="Wingdings" w:hAnsi="Wingdings" w:hint="default"/>
+      </w:rPr>
+    </w:lvl>
+  </w:abstractNum>
+  <w:abstractNum w:abstractNumId="1" w15:restartNumberingAfterBreak="0">
+    <w:nsid w:val="3D67583C"/>
+    <w:multiLevelType w:val="hybridMultilevel"/>
+    <w:tmpl w:val="6DF0F66A"/>
+    <w:lvl w:ilvl="0" w:tplc="10090001">
+      <w:start w:val="1"/>
+      <w:numFmt w:val="bullet"/>
+      <w:lvlText w:val=""/>
+      <w:lvlJc w:val="left"/>
+      <w:pPr>
+        <w:ind w:left="720" w:hanging="360"/>
+      </w:pPr>
+      <w:rPr>
+        <w:rFonts w:ascii="Symbol" w:hAnsi="Symbol" w:hint="default"/>
+      </w:rPr>
+    </w:lvl>
+    <w:lvl w:ilvl="1" w:tplc="10090003" w:tentative="1">
+      <w:start w:val="1"/>
+      <w:numFmt w:val="bullet"/>
+      <w:lvlText w:val="o"/>
+      <w:lvlJc w:val="left"/>
+      <w:pPr>
+        <w:ind w:left="1440" w:hanging="360"/>
+      </w:pPr>
+      <w:rPr>
+        <w:rFonts w:ascii="Courier New" w:hAnsi="Courier New" w:cs="Courier New" w:hint="default"/>
+      </w:rPr>
+    </w:lvl>
+    <w:lvl w:ilvl="2" w:tplc="10090005" w:tentative="1">
+      <w:start w:val="1"/>
+      <w:numFmt w:val="bullet"/>
+      <w:lvlText w:val=""/>
+      <w:lvlJc w:val="left"/>
+      <w:pPr>
+        <w:ind w:left="2160" w:hanging="360"/>
+      </w:pPr>
+      <w:rPr>
+        <w:rFonts w:ascii="Wingdings" w:hAnsi="Wingdings" w:hint="default"/>
+      </w:rPr>
+    </w:lvl>
+    <w:lvl w:ilvl="3" w:tplc="10090001" w:tentative="1">
+      <w:start w:val="1"/>
+      <w:numFmt w:val="bullet"/>
+      <w:lvlText w:val=""/>
+      <w:lvlJc w:val="left"/>
+      <w:pPr>
+        <w:ind w:left="2880" w:hanging="360"/>
+      </w:pPr>
+      <w:rPr>
+        <w:rFonts w:ascii="Symbol" w:hAnsi="Symbol" w:hint="default"/>
+      </w:rPr>
+    </w:lvl>
+    <w:lvl w:ilvl="4" w:tplc="10090003" w:tentative="1">
+      <w:start w:val="1"/>
+      <w:numFmt w:val="bullet"/>
+      <w:lvlText w:val="o"/>
+      <w:lvlJc w:val="left"/>
+      <w:pPr>
+        <w:ind w:left="3600" w:hanging="360"/>
+      </w:pPr>
+      <w:rPr>
+        <w:rFonts w:ascii="Courier New" w:hAnsi="Courier New" w:cs="Courier New" w:hint="default"/>
+      </w:rPr>
+    </w:lvl>
+    <w:lvl w:ilvl="5" w:tplc="10090005" w:tentative="1">
+      <w:start w:val="1"/>
+      <w:numFmt w:val="bullet"/>
+      <w:lvlText w:val=""/>
+      <w:lvlJc w:val="left"/>
+      <w:pPr>
+        <w:ind w:left="4320" w:hanging="360"/>
+      </w:pPr>
+      <w:rPr>
+        <w:rFonts w:ascii="Wingdings" w:hAnsi="Wingdings" w:hint="default"/>
+      </w:rPr>
+    </w:lvl>
+    <w:lvl w:ilvl="6" w:tplc="10090001" w:tentative="1">
+      <w:start w:val="1"/>
+      <w:numFmt w:val="bullet"/>
+      <w:lvlText w:val=""/>
+      <w:lvlJc w:val="left"/>
+      <w:pPr>
+        <w:ind w:left="5040" w:hanging="360"/>
+      </w:pPr>
+      <w:rPr>
+        <w:rFonts w:ascii="Symbol" w:hAnsi="Symbol" w:hint="default"/>
+      </w:rPr>
+    </w:lvl>
+    <w:lvl w:ilvl="7" w:tplc="10090003" w:tentative="1">
+      <w:start w:val="1"/>
+      <w:numFmt w:val="bullet"/>
+      <w:lvlText w:val="o"/>
+      <w:lvlJc w:val="left"/>
+      <w:pPr>
+        <w:ind w:left="5760" w:hanging="360"/>
+      </w:pPr>
+      <w:rPr>
+        <w:rFonts w:ascii="Courier New" w:hAnsi="Courier New" w:cs="Courier New" w:hint="default"/>
+      </w:rPr>
+    </w:lvl>
+    <w:lvl w:ilvl="8" w:tplc="10090005" w:tentative="1">
+      <w:start w:val="1"/>
+      <w:numFmt w:val="bullet"/>
+      <w:lvlText w:val=""/>
+      <w:lvlJc w:val="left"/>
+      <w:pPr>
+        <w:ind w:left="6480" w:hanging="360"/>
+      </w:pPr>
+      <w:rPr>
+        <w:rFonts w:ascii="Wingdings" w:hAnsi="Wingdings" w:hint="default"/>
+      </w:rPr>
+    </w:lvl>
+  </w:abstractNum>
+  <w:abstractNum w:abstractNumId="2" w15:restartNumberingAfterBreak="0">
+    <w:nsid w:val="48E42202"/>
+    <w:multiLevelType w:val="hybridMultilevel"/>
+    <w:tmpl w:val="A0624D30"/>
+    <w:lvl w:ilvl="0" w:tplc="10090001">
+      <w:start w:val="1"/>
+      <w:numFmt w:val="bullet"/>
+      <w:lvlText w:val=""/>
+      <w:lvlJc w:val="left"/>
+      <w:pPr>
+        <w:ind w:left="720" w:hanging="360"/>
+      </w:pPr>
+      <w:rPr>
+        <w:rFonts w:ascii="Symbol" w:hAnsi="Symbol" w:hint="default"/>
+      </w:rPr>
+    </w:lvl>
+    <w:lvl w:ilvl="1" w:tplc="10090003" w:tentative="1">
+      <w:start w:val="1"/>
+      <w:numFmt w:val="bullet"/>
+      <w:lvlText w:val="o"/>
+      <w:lvlJc w:val="left"/>
+      <w:pPr>
+        <w:ind w:left="1440" w:hanging="360"/>
+      </w:pPr>
+      <w:rPr>
+        <w:rFonts w:ascii="Courier New" w:hAnsi="Courier New" w:cs="Courier New" w:hint="default"/>
+      </w:rPr>
+    </w:lvl>
+    <w:lvl w:ilvl="2" w:tplc="10090005" w:tentative="1">
+      <w:start w:val="1"/>
+      <w:numFmt w:val="bullet"/>
+      <w:lvlText w:val=""/>
+      <w:lvlJc w:val="left"/>
+      <w:pPr>
+        <w:ind w:left="2160" w:hanging="360"/>
+      </w:pPr>
+      <w:rPr>
+        <w:rFonts w:ascii="Wingdings" w:hAnsi="Wingdings" w:hint="default"/>
+      </w:rPr>
+    </w:lvl>
+    <w:lvl w:ilvl="3" w:tplc="10090001" w:tentative="1">
+      <w:start w:val="1"/>
+      <w:numFmt w:val="bullet"/>
+      <w:lvlText w:val=""/>
+      <w:lvlJc w:val="left"/>
+      <w:pPr>
+        <w:ind w:left="2880" w:hanging="360"/>
+      </w:pPr>
+      <w:rPr>
+        <w:rFonts w:ascii="Symbol" w:hAnsi="Symbol" w:hint="default"/>
+      </w:rPr>
+    </w:lvl>
+    <w:lvl w:ilvl="4" w:tplc="10090003" w:tentative="1">
+      <w:start w:val="1"/>
+      <w:numFmt w:val="bullet"/>
+      <w:lvlText w:val="o"/>
+      <w:lvlJc w:val="left"/>
+      <w:pPr>
+        <w:ind w:left="3600" w:hanging="360"/>
+      </w:pPr>
+      <w:rPr>
+        <w:rFonts w:ascii="Courier New" w:hAnsi="Courier New" w:cs="Courier New" w:hint="default"/>
+      </w:rPr>
+    </w:lvl>
+    <w:lvl w:ilvl="5" w:tplc="10090005" w:tentative="1">
+      <w:start w:val="1"/>
+      <w:numFmt w:val="bullet"/>
+      <w:lvlText w:val=""/>
+      <w:lvlJc w:val="left"/>
+      <w:pPr>
+        <w:ind w:left="4320" w:hanging="360"/>
+      </w:pPr>
+      <w:rPr>
+        <w:rFonts w:ascii="Wingdings" w:hAnsi="Wingdings" w:hint="default"/>
+      </w:rPr>
+    </w:lvl>
+    <w:lvl w:ilvl="6" w:tplc="10090001" w:tentative="1">
+      <w:start w:val="1"/>
+      <w:numFmt w:val="bullet"/>
+      <w:lvlText w:val=""/>
+      <w:lvlJc w:val="left"/>
+      <w:pPr>
+        <w:ind w:left="5040" w:hanging="360"/>
+      </w:pPr>
+      <w:rPr>
+        <w:rFonts w:ascii="Symbol" w:hAnsi="Symbol" w:hint="default"/>
+      </w:rPr>
+    </w:lvl>
+    <w:lvl w:ilvl="7" w:tplc="10090003" w:tentative="1">
+      <w:start w:val="1"/>
+      <w:numFmt w:val="bullet"/>
+      <w:lvlText w:val="o"/>
+      <w:lvlJc w:val="left"/>
+      <w:pPr>
+        <w:ind w:left="5760" w:hanging="360"/>
+      </w:pPr>
+      <w:rPr>
+        <w:rFonts w:ascii="Courier New" w:hAnsi="Courier New" w:cs="Courier New" w:hint="default"/>
+      </w:rPr>
+    </w:lvl>
+    <w:lvl w:ilvl="8" w:tplc="10090005" w:tentative="1">
+      <w:start w:val="1"/>
+      <w:numFmt w:val="bullet"/>
+      <w:lvlText w:val=""/>
+      <w:lvlJc w:val="left"/>
+      <w:pPr>
+        <w:ind w:left="6480" w:hanging="360"/>
+      </w:pPr>
+      <w:rPr>
+        <w:rFonts w:ascii="Wingdings" w:hAnsi="Wingdings" w:hint="default"/>
+      </w:rPr>
+    </w:lvl>
+  </w:abstractNum>
+  <w:num w:numId="1" w16cid:durableId="688800773">
+    <w:abstractNumId w:val="1"/>
+  </w:num>
+  <w:num w:numId="2" w16cid:durableId="1167398210">
+    <w:abstractNumId w:val="2"/>
+  </w:num>
+  <w:num w:numId="3" w16cid:durableId="1276137007">
+    <w:abstractNumId w:val="0"/>
+  </w:num>
+</w:numbering>
+</file>
+
 <file path=word/styles.xml><?xml version="1.0" encoding="utf-8"?>
 <w:styles xmlns:mc="http://schemas.openxmlformats.org/markup-compatibility/2006" xmlns:r="http://schemas.openxmlformats.org/officeDocument/2006/relationships" xmlns:w="http://schemas.openxmlformats.org/wordprocessingml/2006/main" xmlns:w14="http://schemas.microsoft.com/office/word/2010/wordml" xmlns:w15="http://schemas.microsoft.com/office/word/2012/wordml" xmlns:w16cex="http://schemas.microsoft.com/office/word/2018/wordml/cex" xmlns:w16cid="http://schemas.microsoft.com/office/word/2016/wordml/cid" xmlns:w16="http://schemas.microsoft.com/office/word/2018/wordml" xmlns:w16sdtdh="http://schemas.microsoft.com/office/word/2020/wordml/sdtdatahash" xmlns:w16se="http://schemas.microsoft.com/office/word/2015/wordml/symex" mc:Ignorable="w14 w15 w16se w16cid w16 w16cex w16sdtdh">
   <w:docDefaults>
@@ -529,7 +1429,7 @@
         <w:rFonts w:asciiTheme="minorHAnsi" w:eastAsiaTheme="minorHAnsi" w:hAnsiTheme="minorHAnsi" w:cstheme="minorBidi"/>
         <w:sz w:val="22"/>
         <w:szCs w:val="22"/>
-        <w:lang w:val="en-BM" w:eastAsia="en-US" w:bidi="ar-SA"/>
+        <w:lang w:eastAsia="en-US" w:bidi="ar-SA"/>
       </w:rPr>
     </w:rPrDefault>
     <w:pPrDefault>
@@ -947,6 +1847,17 @@
     <w:semiHidden/>
     <w:unhideWhenUsed/>
   </w:style>
+  <w:style w:type="paragraph" w:styleId="ListParagraph">
+    <w:name w:val="List Paragraph"/>
+    <w:basedOn w:val="Normal"/>
+    <w:uiPriority w:val="34"/>
+    <w:qFormat/>
+    <w:rsid w:val="002E07F5"/>
+    <w:pPr>
+      <w:ind w:left="720"/>
+      <w:contextualSpacing/>
+    </w:pPr>
+  </w:style>
 </w:styles>
 </file>
 

</xml_diff>